<commit_message>
Cập nhập tài liệu kiểm thử
Thêm chương trình giao diện
</commit_message>
<xml_diff>
--- a/HT_SuaBan.docx
+++ b/HT_SuaBan.docx
@@ -56,6 +56,737 @@
           <w:szCs w:val="28"/>
           <w:lang w:val="en-US"/>
         </w:rPr>
+        <w:t>1.1 Chương trình giao diện:</w:t>
+      </w:r>
+    </w:p>
+    <w:p>
+      <w:pPr>
+        <w:autoSpaceDE w:val="0"/>
+        <w:autoSpaceDN w:val="0"/>
+        <w:adjustRightInd w:val="0"/>
+        <w:spacing w:after="0" w:line="240" w:lineRule="auto"/>
+        <w:rPr>
+          <w:rFonts w:ascii="Cascadia Mono" w:hAnsi="Cascadia Mono" w:cs="Cascadia Mono"/>
+          <w:color w:val="000000"/>
+          <w:sz w:val="19"/>
+          <w:szCs w:val="19"/>
+        </w:rPr>
+      </w:pPr>
+      <w:r>
+        <w:rPr>
+          <w:rFonts w:ascii="Cascadia Mono" w:hAnsi="Cascadia Mono" w:cs="Cascadia Mono"/>
+          <w:color w:val="0000FF"/>
+          <w:sz w:val="19"/>
+          <w:szCs w:val="19"/>
+        </w:rPr>
+        <w:t>private</w:t>
+      </w:r>
+      <w:r>
+        <w:rPr>
+          <w:rFonts w:ascii="Cascadia Mono" w:hAnsi="Cascadia Mono" w:cs="Cascadia Mono"/>
+          <w:color w:val="000000"/>
+          <w:sz w:val="19"/>
+          <w:szCs w:val="19"/>
+        </w:rPr>
+        <w:t xml:space="preserve"> </w:t>
+      </w:r>
+      <w:r>
+        <w:rPr>
+          <w:rFonts w:ascii="Cascadia Mono" w:hAnsi="Cascadia Mono" w:cs="Cascadia Mono"/>
+          <w:color w:val="0000FF"/>
+          <w:sz w:val="19"/>
+          <w:szCs w:val="19"/>
+        </w:rPr>
+        <w:t>void</w:t>
+      </w:r>
+      <w:r>
+        <w:rPr>
+          <w:rFonts w:ascii="Cascadia Mono" w:hAnsi="Cascadia Mono" w:cs="Cascadia Mono"/>
+          <w:color w:val="000000"/>
+          <w:sz w:val="19"/>
+          <w:szCs w:val="19"/>
+        </w:rPr>
+        <w:t xml:space="preserve"> btnEditFood_Click(</w:t>
+      </w:r>
+      <w:r>
+        <w:rPr>
+          <w:rFonts w:ascii="Cascadia Mono" w:hAnsi="Cascadia Mono" w:cs="Cascadia Mono"/>
+          <w:color w:val="0000FF"/>
+          <w:sz w:val="19"/>
+          <w:szCs w:val="19"/>
+        </w:rPr>
+        <w:t>object</w:t>
+      </w:r>
+      <w:r>
+        <w:rPr>
+          <w:rFonts w:ascii="Cascadia Mono" w:hAnsi="Cascadia Mono" w:cs="Cascadia Mono"/>
+          <w:color w:val="000000"/>
+          <w:sz w:val="19"/>
+          <w:szCs w:val="19"/>
+        </w:rPr>
+        <w:t xml:space="preserve"> sender, EventArgs e)</w:t>
+      </w:r>
+    </w:p>
+    <w:p>
+      <w:pPr>
+        <w:autoSpaceDE w:val="0"/>
+        <w:autoSpaceDN w:val="0"/>
+        <w:adjustRightInd w:val="0"/>
+        <w:spacing w:after="0" w:line="240" w:lineRule="auto"/>
+        <w:rPr>
+          <w:rFonts w:ascii="Cascadia Mono" w:hAnsi="Cascadia Mono" w:cs="Cascadia Mono"/>
+          <w:color w:val="000000"/>
+          <w:sz w:val="19"/>
+          <w:szCs w:val="19"/>
+        </w:rPr>
+      </w:pPr>
+      <w:r>
+        <w:rPr>
+          <w:rFonts w:ascii="Cascadia Mono" w:hAnsi="Cascadia Mono" w:cs="Cascadia Mono"/>
+          <w:color w:val="000000"/>
+          <w:sz w:val="19"/>
+          <w:szCs w:val="19"/>
+        </w:rPr>
+        <w:t>{</w:t>
+      </w:r>
+    </w:p>
+    <w:p>
+      <w:pPr>
+        <w:autoSpaceDE w:val="0"/>
+        <w:autoSpaceDN w:val="0"/>
+        <w:adjustRightInd w:val="0"/>
+        <w:spacing w:after="0" w:line="240" w:lineRule="auto"/>
+        <w:rPr>
+          <w:rFonts w:ascii="Cascadia Mono" w:hAnsi="Cascadia Mono" w:cs="Cascadia Mono"/>
+          <w:color w:val="000000"/>
+          <w:sz w:val="19"/>
+          <w:szCs w:val="19"/>
+        </w:rPr>
+      </w:pPr>
+      <w:r>
+        <w:rPr>
+          <w:rFonts w:ascii="Cascadia Mono" w:hAnsi="Cascadia Mono" w:cs="Cascadia Mono"/>
+          <w:color w:val="000000"/>
+          <w:sz w:val="19"/>
+          <w:szCs w:val="19"/>
+        </w:rPr>
+        <w:t xml:space="preserve">    </w:t>
+      </w:r>
+      <w:r>
+        <w:rPr>
+          <w:rFonts w:ascii="Cascadia Mono" w:hAnsi="Cascadia Mono" w:cs="Cascadia Mono"/>
+          <w:color w:val="0000FF"/>
+          <w:sz w:val="19"/>
+          <w:szCs w:val="19"/>
+        </w:rPr>
+        <w:t>string</w:t>
+      </w:r>
+      <w:r>
+        <w:rPr>
+          <w:rFonts w:ascii="Cascadia Mono" w:hAnsi="Cascadia Mono" w:cs="Cascadia Mono"/>
+          <w:color w:val="000000"/>
+          <w:sz w:val="19"/>
+          <w:szCs w:val="19"/>
+        </w:rPr>
+        <w:t xml:space="preserve"> name = txbFoodName.Text;</w:t>
+      </w:r>
+    </w:p>
+    <w:p>
+      <w:pPr>
+        <w:autoSpaceDE w:val="0"/>
+        <w:autoSpaceDN w:val="0"/>
+        <w:adjustRightInd w:val="0"/>
+        <w:spacing w:after="0" w:line="240" w:lineRule="auto"/>
+        <w:rPr>
+          <w:rFonts w:ascii="Cascadia Mono" w:hAnsi="Cascadia Mono" w:cs="Cascadia Mono"/>
+          <w:color w:val="000000"/>
+          <w:sz w:val="19"/>
+          <w:szCs w:val="19"/>
+        </w:rPr>
+      </w:pPr>
+      <w:r>
+        <w:rPr>
+          <w:rFonts w:ascii="Cascadia Mono" w:hAnsi="Cascadia Mono" w:cs="Cascadia Mono"/>
+          <w:color w:val="000000"/>
+          <w:sz w:val="19"/>
+          <w:szCs w:val="19"/>
+        </w:rPr>
+        <w:t xml:space="preserve">    </w:t>
+      </w:r>
+      <w:r>
+        <w:rPr>
+          <w:rFonts w:ascii="Cascadia Mono" w:hAnsi="Cascadia Mono" w:cs="Cascadia Mono"/>
+          <w:color w:val="0000FF"/>
+          <w:sz w:val="19"/>
+          <w:szCs w:val="19"/>
+        </w:rPr>
+        <w:t>int</w:t>
+      </w:r>
+      <w:r>
+        <w:rPr>
+          <w:rFonts w:ascii="Cascadia Mono" w:hAnsi="Cascadia Mono" w:cs="Cascadia Mono"/>
+          <w:color w:val="000000"/>
+          <w:sz w:val="19"/>
+          <w:szCs w:val="19"/>
+        </w:rPr>
+        <w:t xml:space="preserve"> categoryID = (cbFoodCategory.SelectedItem </w:t>
+      </w:r>
+      <w:r>
+        <w:rPr>
+          <w:rFonts w:ascii="Cascadia Mono" w:hAnsi="Cascadia Mono" w:cs="Cascadia Mono"/>
+          <w:color w:val="0000FF"/>
+          <w:sz w:val="19"/>
+          <w:szCs w:val="19"/>
+        </w:rPr>
+        <w:t>as</w:t>
+      </w:r>
+      <w:r>
+        <w:rPr>
+          <w:rFonts w:ascii="Cascadia Mono" w:hAnsi="Cascadia Mono" w:cs="Cascadia Mono"/>
+          <w:color w:val="000000"/>
+          <w:sz w:val="19"/>
+          <w:szCs w:val="19"/>
+        </w:rPr>
+        <w:t xml:space="preserve"> Category).ID;</w:t>
+      </w:r>
+    </w:p>
+    <w:p>
+      <w:pPr>
+        <w:autoSpaceDE w:val="0"/>
+        <w:autoSpaceDN w:val="0"/>
+        <w:adjustRightInd w:val="0"/>
+        <w:spacing w:after="0" w:line="240" w:lineRule="auto"/>
+        <w:rPr>
+          <w:rFonts w:ascii="Cascadia Mono" w:hAnsi="Cascadia Mono" w:cs="Cascadia Mono"/>
+          <w:color w:val="000000"/>
+          <w:sz w:val="19"/>
+          <w:szCs w:val="19"/>
+        </w:rPr>
+      </w:pPr>
+      <w:r>
+        <w:rPr>
+          <w:rFonts w:ascii="Cascadia Mono" w:hAnsi="Cascadia Mono" w:cs="Cascadia Mono"/>
+          <w:color w:val="000000"/>
+          <w:sz w:val="19"/>
+          <w:szCs w:val="19"/>
+        </w:rPr>
+        <w:t xml:space="preserve">    </w:t>
+      </w:r>
+      <w:r>
+        <w:rPr>
+          <w:rFonts w:ascii="Cascadia Mono" w:hAnsi="Cascadia Mono" w:cs="Cascadia Mono"/>
+          <w:color w:val="0000FF"/>
+          <w:sz w:val="19"/>
+          <w:szCs w:val="19"/>
+        </w:rPr>
+        <w:t>float</w:t>
+      </w:r>
+      <w:r>
+        <w:rPr>
+          <w:rFonts w:ascii="Cascadia Mono" w:hAnsi="Cascadia Mono" w:cs="Cascadia Mono"/>
+          <w:color w:val="000000"/>
+          <w:sz w:val="19"/>
+          <w:szCs w:val="19"/>
+        </w:rPr>
+        <w:t xml:space="preserve"> price = (</w:t>
+      </w:r>
+      <w:r>
+        <w:rPr>
+          <w:rFonts w:ascii="Cascadia Mono" w:hAnsi="Cascadia Mono" w:cs="Cascadia Mono"/>
+          <w:color w:val="0000FF"/>
+          <w:sz w:val="19"/>
+          <w:szCs w:val="19"/>
+        </w:rPr>
+        <w:t>float</w:t>
+      </w:r>
+      <w:r>
+        <w:rPr>
+          <w:rFonts w:ascii="Cascadia Mono" w:hAnsi="Cascadia Mono" w:cs="Cascadia Mono"/>
+          <w:color w:val="000000"/>
+          <w:sz w:val="19"/>
+          <w:szCs w:val="19"/>
+        </w:rPr>
+        <w:t>)nmFoodPrice.Value;</w:t>
+      </w:r>
+    </w:p>
+    <w:p>
+      <w:pPr>
+        <w:autoSpaceDE w:val="0"/>
+        <w:autoSpaceDN w:val="0"/>
+        <w:adjustRightInd w:val="0"/>
+        <w:spacing w:after="0" w:line="240" w:lineRule="auto"/>
+        <w:rPr>
+          <w:rFonts w:ascii="Cascadia Mono" w:hAnsi="Cascadia Mono" w:cs="Cascadia Mono"/>
+          <w:color w:val="000000"/>
+          <w:sz w:val="19"/>
+          <w:szCs w:val="19"/>
+        </w:rPr>
+      </w:pPr>
+      <w:r>
+        <w:rPr>
+          <w:rFonts w:ascii="Cascadia Mono" w:hAnsi="Cascadia Mono" w:cs="Cascadia Mono"/>
+          <w:color w:val="000000"/>
+          <w:sz w:val="19"/>
+          <w:szCs w:val="19"/>
+        </w:rPr>
+        <w:t xml:space="preserve">    </w:t>
+      </w:r>
+      <w:r>
+        <w:rPr>
+          <w:rFonts w:ascii="Cascadia Mono" w:hAnsi="Cascadia Mono" w:cs="Cascadia Mono"/>
+          <w:color w:val="0000FF"/>
+          <w:sz w:val="19"/>
+          <w:szCs w:val="19"/>
+        </w:rPr>
+        <w:t>int</w:t>
+      </w:r>
+      <w:r>
+        <w:rPr>
+          <w:rFonts w:ascii="Cascadia Mono" w:hAnsi="Cascadia Mono" w:cs="Cascadia Mono"/>
+          <w:color w:val="000000"/>
+          <w:sz w:val="19"/>
+          <w:szCs w:val="19"/>
+        </w:rPr>
+        <w:t xml:space="preserve"> id = Convert.ToInt32(txbFoodID.Text);</w:t>
+      </w:r>
+    </w:p>
+    <w:p>
+      <w:pPr>
+        <w:autoSpaceDE w:val="0"/>
+        <w:autoSpaceDN w:val="0"/>
+        <w:adjustRightInd w:val="0"/>
+        <w:spacing w:after="0" w:line="240" w:lineRule="auto"/>
+        <w:rPr>
+          <w:rFonts w:ascii="Cascadia Mono" w:hAnsi="Cascadia Mono" w:cs="Cascadia Mono"/>
+          <w:color w:val="000000"/>
+          <w:sz w:val="19"/>
+          <w:szCs w:val="19"/>
+        </w:rPr>
+      </w:pPr>
+    </w:p>
+    <w:p>
+      <w:pPr>
+        <w:autoSpaceDE w:val="0"/>
+        <w:autoSpaceDN w:val="0"/>
+        <w:adjustRightInd w:val="0"/>
+        <w:spacing w:after="0" w:line="240" w:lineRule="auto"/>
+        <w:rPr>
+          <w:rFonts w:ascii="Cascadia Mono" w:hAnsi="Cascadia Mono" w:cs="Cascadia Mono"/>
+          <w:color w:val="000000"/>
+          <w:sz w:val="19"/>
+          <w:szCs w:val="19"/>
+        </w:rPr>
+      </w:pPr>
+      <w:r>
+        <w:rPr>
+          <w:rFonts w:ascii="Cascadia Mono" w:hAnsi="Cascadia Mono" w:cs="Cascadia Mono"/>
+          <w:color w:val="000000"/>
+          <w:sz w:val="19"/>
+          <w:szCs w:val="19"/>
+        </w:rPr>
+        <w:t xml:space="preserve">    </w:t>
+      </w:r>
+      <w:r>
+        <w:rPr>
+          <w:rFonts w:ascii="Cascadia Mono" w:hAnsi="Cascadia Mono" w:cs="Cascadia Mono"/>
+          <w:color w:val="0000FF"/>
+          <w:sz w:val="19"/>
+          <w:szCs w:val="19"/>
+        </w:rPr>
+        <w:t>if</w:t>
+      </w:r>
+      <w:r>
+        <w:rPr>
+          <w:rFonts w:ascii="Cascadia Mono" w:hAnsi="Cascadia Mono" w:cs="Cascadia Mono"/>
+          <w:color w:val="000000"/>
+          <w:sz w:val="19"/>
+          <w:szCs w:val="19"/>
+        </w:rPr>
+        <w:t xml:space="preserve"> (FoodDAO.Instance.UpdateFood(id, name, categoryID, price))</w:t>
+      </w:r>
+    </w:p>
+    <w:p>
+      <w:pPr>
+        <w:autoSpaceDE w:val="0"/>
+        <w:autoSpaceDN w:val="0"/>
+        <w:adjustRightInd w:val="0"/>
+        <w:spacing w:after="0" w:line="240" w:lineRule="auto"/>
+        <w:rPr>
+          <w:rFonts w:ascii="Cascadia Mono" w:hAnsi="Cascadia Mono" w:cs="Cascadia Mono"/>
+          <w:color w:val="000000"/>
+          <w:sz w:val="19"/>
+          <w:szCs w:val="19"/>
+        </w:rPr>
+      </w:pPr>
+      <w:r>
+        <w:rPr>
+          <w:rFonts w:ascii="Cascadia Mono" w:hAnsi="Cascadia Mono" w:cs="Cascadia Mono"/>
+          <w:color w:val="000000"/>
+          <w:sz w:val="19"/>
+          <w:szCs w:val="19"/>
+        </w:rPr>
+        <w:t xml:space="preserve">    {</w:t>
+      </w:r>
+    </w:p>
+    <w:p>
+      <w:pPr>
+        <w:autoSpaceDE w:val="0"/>
+        <w:autoSpaceDN w:val="0"/>
+        <w:adjustRightInd w:val="0"/>
+        <w:spacing w:after="0" w:line="240" w:lineRule="auto"/>
+        <w:rPr>
+          <w:rFonts w:ascii="Cascadia Mono" w:hAnsi="Cascadia Mono" w:cs="Cascadia Mono"/>
+          <w:color w:val="000000"/>
+          <w:sz w:val="19"/>
+          <w:szCs w:val="19"/>
+        </w:rPr>
+      </w:pPr>
+      <w:r>
+        <w:rPr>
+          <w:rFonts w:ascii="Cascadia Mono" w:hAnsi="Cascadia Mono" w:cs="Cascadia Mono"/>
+          <w:color w:val="000000"/>
+          <w:sz w:val="19"/>
+          <w:szCs w:val="19"/>
+        </w:rPr>
+        <w:t xml:space="preserve">        MessageBox.Show(</w:t>
+      </w:r>
+      <w:r>
+        <w:rPr>
+          <w:rFonts w:ascii="Cascadia Mono" w:hAnsi="Cascadia Mono" w:cs="Cascadia Mono"/>
+          <w:color w:val="A31515"/>
+          <w:sz w:val="19"/>
+          <w:szCs w:val="19"/>
+        </w:rPr>
+        <w:t>"Sửa món thành công"</w:t>
+      </w:r>
+      <w:r>
+        <w:rPr>
+          <w:rFonts w:ascii="Cascadia Mono" w:hAnsi="Cascadia Mono" w:cs="Cascadia Mono"/>
+          <w:color w:val="000000"/>
+          <w:sz w:val="19"/>
+          <w:szCs w:val="19"/>
+        </w:rPr>
+        <w:t>);</w:t>
+      </w:r>
+    </w:p>
+    <w:p>
+      <w:pPr>
+        <w:autoSpaceDE w:val="0"/>
+        <w:autoSpaceDN w:val="0"/>
+        <w:adjustRightInd w:val="0"/>
+        <w:spacing w:after="0" w:line="240" w:lineRule="auto"/>
+        <w:rPr>
+          <w:rFonts w:ascii="Cascadia Mono" w:hAnsi="Cascadia Mono" w:cs="Cascadia Mono"/>
+          <w:color w:val="000000"/>
+          <w:sz w:val="19"/>
+          <w:szCs w:val="19"/>
+        </w:rPr>
+      </w:pPr>
+      <w:r>
+        <w:rPr>
+          <w:rFonts w:ascii="Cascadia Mono" w:hAnsi="Cascadia Mono" w:cs="Cascadia Mono"/>
+          <w:color w:val="000000"/>
+          <w:sz w:val="19"/>
+          <w:szCs w:val="19"/>
+        </w:rPr>
+        <w:t xml:space="preserve">        LoadListFood();</w:t>
+      </w:r>
+    </w:p>
+    <w:p>
+      <w:pPr>
+        <w:autoSpaceDE w:val="0"/>
+        <w:autoSpaceDN w:val="0"/>
+        <w:adjustRightInd w:val="0"/>
+        <w:spacing w:after="0" w:line="240" w:lineRule="auto"/>
+        <w:rPr>
+          <w:rFonts w:ascii="Cascadia Mono" w:hAnsi="Cascadia Mono" w:cs="Cascadia Mono"/>
+          <w:color w:val="000000"/>
+          <w:sz w:val="19"/>
+          <w:szCs w:val="19"/>
+        </w:rPr>
+      </w:pPr>
+      <w:r>
+        <w:rPr>
+          <w:rFonts w:ascii="Cascadia Mono" w:hAnsi="Cascadia Mono" w:cs="Cascadia Mono"/>
+          <w:color w:val="000000"/>
+          <w:sz w:val="19"/>
+          <w:szCs w:val="19"/>
+        </w:rPr>
+        <w:t xml:space="preserve">        </w:t>
+      </w:r>
+      <w:r>
+        <w:rPr>
+          <w:rFonts w:ascii="Cascadia Mono" w:hAnsi="Cascadia Mono" w:cs="Cascadia Mono"/>
+          <w:color w:val="0000FF"/>
+          <w:sz w:val="19"/>
+          <w:szCs w:val="19"/>
+        </w:rPr>
+        <w:t>if</w:t>
+      </w:r>
+      <w:r>
+        <w:rPr>
+          <w:rFonts w:ascii="Cascadia Mono" w:hAnsi="Cascadia Mono" w:cs="Cascadia Mono"/>
+          <w:color w:val="000000"/>
+          <w:sz w:val="19"/>
+          <w:szCs w:val="19"/>
+        </w:rPr>
+        <w:t xml:space="preserve"> (updateFood != </w:t>
+      </w:r>
+      <w:r>
+        <w:rPr>
+          <w:rFonts w:ascii="Cascadia Mono" w:hAnsi="Cascadia Mono" w:cs="Cascadia Mono"/>
+          <w:color w:val="0000FF"/>
+          <w:sz w:val="19"/>
+          <w:szCs w:val="19"/>
+        </w:rPr>
+        <w:t>null</w:t>
+      </w:r>
+      <w:r>
+        <w:rPr>
+          <w:rFonts w:ascii="Cascadia Mono" w:hAnsi="Cascadia Mono" w:cs="Cascadia Mono"/>
+          <w:color w:val="000000"/>
+          <w:sz w:val="19"/>
+          <w:szCs w:val="19"/>
+        </w:rPr>
+        <w:t>)</w:t>
+      </w:r>
+    </w:p>
+    <w:p>
+      <w:pPr>
+        <w:autoSpaceDE w:val="0"/>
+        <w:autoSpaceDN w:val="0"/>
+        <w:adjustRightInd w:val="0"/>
+        <w:spacing w:after="0" w:line="240" w:lineRule="auto"/>
+        <w:rPr>
+          <w:rFonts w:ascii="Cascadia Mono" w:hAnsi="Cascadia Mono" w:cs="Cascadia Mono"/>
+          <w:color w:val="000000"/>
+          <w:sz w:val="19"/>
+          <w:szCs w:val="19"/>
+        </w:rPr>
+      </w:pPr>
+      <w:r>
+        <w:rPr>
+          <w:rFonts w:ascii="Cascadia Mono" w:hAnsi="Cascadia Mono" w:cs="Cascadia Mono"/>
+          <w:color w:val="000000"/>
+          <w:sz w:val="19"/>
+          <w:szCs w:val="19"/>
+        </w:rPr>
+        <w:t xml:space="preserve">            updateFood(</w:t>
+      </w:r>
+      <w:r>
+        <w:rPr>
+          <w:rFonts w:ascii="Cascadia Mono" w:hAnsi="Cascadia Mono" w:cs="Cascadia Mono"/>
+          <w:color w:val="0000FF"/>
+          <w:sz w:val="19"/>
+          <w:szCs w:val="19"/>
+        </w:rPr>
+        <w:t>this</w:t>
+      </w:r>
+      <w:r>
+        <w:rPr>
+          <w:rFonts w:ascii="Cascadia Mono" w:hAnsi="Cascadia Mono" w:cs="Cascadia Mono"/>
+          <w:color w:val="000000"/>
+          <w:sz w:val="19"/>
+          <w:szCs w:val="19"/>
+        </w:rPr>
+        <w:t xml:space="preserve">, </w:t>
+      </w:r>
+      <w:r>
+        <w:rPr>
+          <w:rFonts w:ascii="Cascadia Mono" w:hAnsi="Cascadia Mono" w:cs="Cascadia Mono"/>
+          <w:color w:val="0000FF"/>
+          <w:sz w:val="19"/>
+          <w:szCs w:val="19"/>
+        </w:rPr>
+        <w:t>new</w:t>
+      </w:r>
+      <w:r>
+        <w:rPr>
+          <w:rFonts w:ascii="Cascadia Mono" w:hAnsi="Cascadia Mono" w:cs="Cascadia Mono"/>
+          <w:color w:val="000000"/>
+          <w:sz w:val="19"/>
+          <w:szCs w:val="19"/>
+        </w:rPr>
+        <w:t xml:space="preserve"> EventArgs());</w:t>
+      </w:r>
+    </w:p>
+    <w:p>
+      <w:pPr>
+        <w:autoSpaceDE w:val="0"/>
+        <w:autoSpaceDN w:val="0"/>
+        <w:adjustRightInd w:val="0"/>
+        <w:spacing w:after="0" w:line="240" w:lineRule="auto"/>
+        <w:rPr>
+          <w:rFonts w:ascii="Cascadia Mono" w:hAnsi="Cascadia Mono" w:cs="Cascadia Mono"/>
+          <w:color w:val="000000"/>
+          <w:sz w:val="19"/>
+          <w:szCs w:val="19"/>
+        </w:rPr>
+      </w:pPr>
+      <w:r>
+        <w:rPr>
+          <w:rFonts w:ascii="Cascadia Mono" w:hAnsi="Cascadia Mono" w:cs="Cascadia Mono"/>
+          <w:color w:val="000000"/>
+          <w:sz w:val="19"/>
+          <w:szCs w:val="19"/>
+        </w:rPr>
+        <w:t xml:space="preserve">    }</w:t>
+      </w:r>
+    </w:p>
+    <w:p>
+      <w:pPr>
+        <w:autoSpaceDE w:val="0"/>
+        <w:autoSpaceDN w:val="0"/>
+        <w:adjustRightInd w:val="0"/>
+        <w:spacing w:after="0" w:line="240" w:lineRule="auto"/>
+        <w:rPr>
+          <w:rFonts w:ascii="Cascadia Mono" w:hAnsi="Cascadia Mono" w:cs="Cascadia Mono"/>
+          <w:color w:val="0000FF"/>
+          <w:sz w:val="19"/>
+          <w:szCs w:val="19"/>
+        </w:rPr>
+      </w:pPr>
+      <w:r>
+        <w:rPr>
+          <w:rFonts w:ascii="Cascadia Mono" w:hAnsi="Cascadia Mono" w:cs="Cascadia Mono"/>
+          <w:color w:val="000000"/>
+          <w:sz w:val="19"/>
+          <w:szCs w:val="19"/>
+        </w:rPr>
+        <w:t xml:space="preserve">    </w:t>
+      </w:r>
+      <w:r>
+        <w:rPr>
+          <w:rFonts w:ascii="Cascadia Mono" w:hAnsi="Cascadia Mono" w:cs="Cascadia Mono"/>
+          <w:color w:val="0000FF"/>
+          <w:sz w:val="19"/>
+          <w:szCs w:val="19"/>
+        </w:rPr>
+        <w:t>else</w:t>
+      </w:r>
+    </w:p>
+    <w:p>
+      <w:pPr>
+        <w:autoSpaceDE w:val="0"/>
+        <w:autoSpaceDN w:val="0"/>
+        <w:adjustRightInd w:val="0"/>
+        <w:spacing w:after="0" w:line="240" w:lineRule="auto"/>
+        <w:rPr>
+          <w:rFonts w:ascii="Cascadia Mono" w:hAnsi="Cascadia Mono" w:cs="Cascadia Mono"/>
+          <w:color w:val="000000"/>
+          <w:sz w:val="19"/>
+          <w:szCs w:val="19"/>
+        </w:rPr>
+      </w:pPr>
+      <w:r>
+        <w:rPr>
+          <w:rFonts w:ascii="Cascadia Mono" w:hAnsi="Cascadia Mono" w:cs="Cascadia Mono"/>
+          <w:color w:val="000000"/>
+          <w:sz w:val="19"/>
+          <w:szCs w:val="19"/>
+        </w:rPr>
+        <w:t xml:space="preserve">    {</w:t>
+      </w:r>
+    </w:p>
+    <w:p>
+      <w:pPr>
+        <w:autoSpaceDE w:val="0"/>
+        <w:autoSpaceDN w:val="0"/>
+        <w:adjustRightInd w:val="0"/>
+        <w:spacing w:after="0" w:line="240" w:lineRule="auto"/>
+        <w:rPr>
+          <w:rFonts w:ascii="Cascadia Mono" w:hAnsi="Cascadia Mono" w:cs="Cascadia Mono"/>
+          <w:color w:val="000000"/>
+          <w:sz w:val="19"/>
+          <w:szCs w:val="19"/>
+        </w:rPr>
+      </w:pPr>
+      <w:r>
+        <w:rPr>
+          <w:rFonts w:ascii="Cascadia Mono" w:hAnsi="Cascadia Mono" w:cs="Cascadia Mono"/>
+          <w:color w:val="000000"/>
+          <w:sz w:val="19"/>
+          <w:szCs w:val="19"/>
+        </w:rPr>
+        <w:t xml:space="preserve">        MessageBox.Show(</w:t>
+      </w:r>
+      <w:r>
+        <w:rPr>
+          <w:rFonts w:ascii="Cascadia Mono" w:hAnsi="Cascadia Mono" w:cs="Cascadia Mono"/>
+          <w:color w:val="A31515"/>
+          <w:sz w:val="19"/>
+          <w:szCs w:val="19"/>
+        </w:rPr>
+        <w:t>"Có lỗi khi sửa thức ăn"</w:t>
+      </w:r>
+      <w:r>
+        <w:rPr>
+          <w:rFonts w:ascii="Cascadia Mono" w:hAnsi="Cascadia Mono" w:cs="Cascadia Mono"/>
+          <w:color w:val="000000"/>
+          <w:sz w:val="19"/>
+          <w:szCs w:val="19"/>
+        </w:rPr>
+        <w:t>);</w:t>
+      </w:r>
+    </w:p>
+    <w:p>
+      <w:pPr>
+        <w:autoSpaceDE w:val="0"/>
+        <w:autoSpaceDN w:val="0"/>
+        <w:adjustRightInd w:val="0"/>
+        <w:spacing w:after="0" w:line="240" w:lineRule="auto"/>
+        <w:rPr>
+          <w:rFonts w:ascii="Cascadia Mono" w:hAnsi="Cascadia Mono" w:cs="Cascadia Mono"/>
+          <w:color w:val="000000"/>
+          <w:sz w:val="19"/>
+          <w:szCs w:val="19"/>
+        </w:rPr>
+      </w:pPr>
+      <w:r>
+        <w:rPr>
+          <w:rFonts w:ascii="Cascadia Mono" w:hAnsi="Cascadia Mono" w:cs="Cascadia Mono"/>
+          <w:color w:val="000000"/>
+          <w:sz w:val="19"/>
+          <w:szCs w:val="19"/>
+        </w:rPr>
+        <w:t xml:space="preserve">    }</w:t>
+      </w:r>
+    </w:p>
+    <w:p>
+      <w:pPr>
+        <w:rPr>
+          <w:rFonts w:ascii="Times New Roman" w:hAnsi="Times New Roman" w:cs="Times New Roman"/>
+          <w:sz w:val="28"/>
+          <w:szCs w:val="28"/>
+          <w:lang w:val="en-US"/>
+        </w:rPr>
+      </w:pPr>
+      <w:r>
+        <w:rPr>
+          <w:rFonts w:ascii="Cascadia Mono" w:hAnsi="Cascadia Mono" w:cs="Cascadia Mono"/>
+          <w:color w:val="000000"/>
+          <w:sz w:val="19"/>
+          <w:szCs w:val="19"/>
+        </w:rPr>
+        <w:t>}</w:t>
+      </w:r>
+    </w:p>
+    <w:p>
+      <w:pPr>
+        <w:rPr>
+          <w:rFonts w:ascii="Times New Roman" w:hAnsi="Times New Roman" w:cs="Times New Roman"/>
+          <w:sz w:val="28"/>
+          <w:szCs w:val="28"/>
+          <w:lang w:val="en-US"/>
+        </w:rPr>
+      </w:pPr>
+      <w:r>
+        <w:rPr>
+          <w:rFonts w:ascii="Times New Roman" w:hAnsi="Times New Roman" w:cs="Times New Roman"/>
+          <w:sz w:val="28"/>
+          <w:szCs w:val="28"/>
+          <w:lang w:val="en-US"/>
+        </w:rPr>
         <w:t>1.1 Chương trình chính:</w:t>
       </w:r>
     </w:p>
@@ -156,6 +887,7 @@
           <w:color w:val="000000"/>
           <w:sz w:val="19"/>
           <w:szCs w:val="19"/>
+          <w:lang w:val="en-US"/>
         </w:rPr>
       </w:pPr>
       <w:r>
@@ -167,18 +899,29 @@
         </w:rPr>
         <w:t>{</w:t>
       </w:r>
-    </w:p>
-    <w:p>
-      <w:pPr>
-        <w:autoSpaceDE w:val="0"/>
-        <w:autoSpaceDN w:val="0"/>
-        <w:adjustRightInd w:val="0"/>
-        <w:spacing w:after="0" w:line="240" w:lineRule="auto"/>
-        <w:rPr>
-          <w:rFonts w:ascii="Cascadia Mono" w:hAnsi="Cascadia Mono" w:cs="Cascadia Mono"/>
-          <w:color w:val="000000"/>
-          <w:sz w:val="19"/>
-          <w:szCs w:val="19"/>
+      <w:r>
+        <w:rPr>
+          <w:rFonts w:ascii="Cascadia Mono" w:hAnsi="Cascadia Mono" w:cs="Cascadia Mono"/>
+          <w:color w:val="000000"/>
+          <w:sz w:val="19"/>
+          <w:szCs w:val="19"/>
+          <w:lang w:val="en-US"/>
+        </w:rPr>
+        <w:t xml:space="preserve"> (1)</w:t>
+      </w:r>
+    </w:p>
+    <w:p>
+      <w:pPr>
+        <w:autoSpaceDE w:val="0"/>
+        <w:autoSpaceDN w:val="0"/>
+        <w:adjustRightInd w:val="0"/>
+        <w:spacing w:after="0" w:line="240" w:lineRule="auto"/>
+        <w:rPr>
+          <w:rFonts w:ascii="Cascadia Mono" w:hAnsi="Cascadia Mono" w:cs="Cascadia Mono"/>
+          <w:color w:val="000000"/>
+          <w:sz w:val="19"/>
+          <w:szCs w:val="19"/>
+          <w:lang w:val="en-US"/>
         </w:rPr>
       </w:pPr>
       <w:r>
@@ -244,18 +987,29 @@
         </w:rPr>
         <w:t>, name, idTable);</w:t>
       </w:r>
-    </w:p>
-    <w:p>
-      <w:pPr>
-        <w:autoSpaceDE w:val="0"/>
-        <w:autoSpaceDN w:val="0"/>
-        <w:adjustRightInd w:val="0"/>
-        <w:spacing w:after="0" w:line="240" w:lineRule="auto"/>
-        <w:rPr>
-          <w:rFonts w:ascii="Cascadia Mono" w:hAnsi="Cascadia Mono" w:cs="Cascadia Mono"/>
-          <w:color w:val="000000"/>
-          <w:sz w:val="19"/>
-          <w:szCs w:val="19"/>
+      <w:r>
+        <w:rPr>
+          <w:rFonts w:ascii="Cascadia Mono" w:hAnsi="Cascadia Mono" w:cs="Cascadia Mono"/>
+          <w:color w:val="000000"/>
+          <w:sz w:val="19"/>
+          <w:szCs w:val="19"/>
+          <w:lang w:val="en-US"/>
+        </w:rPr>
+        <w:t xml:space="preserve"> (2)</w:t>
+      </w:r>
+    </w:p>
+    <w:p>
+      <w:pPr>
+        <w:autoSpaceDE w:val="0"/>
+        <w:autoSpaceDN w:val="0"/>
+        <w:adjustRightInd w:val="0"/>
+        <w:spacing w:after="0" w:line="240" w:lineRule="auto"/>
+        <w:rPr>
+          <w:rFonts w:ascii="Cascadia Mono" w:hAnsi="Cascadia Mono" w:cs="Cascadia Mono"/>
+          <w:color w:val="000000"/>
+          <w:sz w:val="19"/>
+          <w:szCs w:val="19"/>
+          <w:lang w:val="en-US"/>
         </w:rPr>
       </w:pPr>
       <w:r>
@@ -285,32 +1039,43 @@
         </w:rPr>
         <w:t xml:space="preserve"> result = DataProvider.Instance.ExecuteNonQuery(query);</w:t>
       </w:r>
-    </w:p>
-    <w:p>
-      <w:pPr>
-        <w:autoSpaceDE w:val="0"/>
-        <w:autoSpaceDN w:val="0"/>
-        <w:adjustRightInd w:val="0"/>
-        <w:spacing w:after="0" w:line="240" w:lineRule="auto"/>
-        <w:rPr>
-          <w:rFonts w:ascii="Cascadia Mono" w:hAnsi="Cascadia Mono" w:cs="Cascadia Mono"/>
-          <w:color w:val="000000"/>
-          <w:sz w:val="19"/>
-          <w:szCs w:val="19"/>
-        </w:rPr>
-      </w:pPr>
-    </w:p>
-    <w:p>
-      <w:pPr>
-        <w:autoSpaceDE w:val="0"/>
-        <w:autoSpaceDN w:val="0"/>
-        <w:adjustRightInd w:val="0"/>
-        <w:spacing w:after="0" w:line="240" w:lineRule="auto"/>
-        <w:rPr>
-          <w:rFonts w:ascii="Cascadia Mono" w:hAnsi="Cascadia Mono" w:cs="Cascadia Mono"/>
-          <w:color w:val="000000"/>
-          <w:sz w:val="19"/>
-          <w:szCs w:val="19"/>
+      <w:r>
+        <w:rPr>
+          <w:rFonts w:ascii="Cascadia Mono" w:hAnsi="Cascadia Mono" w:cs="Cascadia Mono"/>
+          <w:color w:val="000000"/>
+          <w:sz w:val="19"/>
+          <w:szCs w:val="19"/>
+          <w:lang w:val="en-US"/>
+        </w:rPr>
+        <w:t xml:space="preserve"> (3)</w:t>
+      </w:r>
+    </w:p>
+    <w:p>
+      <w:pPr>
+        <w:autoSpaceDE w:val="0"/>
+        <w:autoSpaceDN w:val="0"/>
+        <w:adjustRightInd w:val="0"/>
+        <w:spacing w:after="0" w:line="240" w:lineRule="auto"/>
+        <w:rPr>
+          <w:rFonts w:ascii="Cascadia Mono" w:hAnsi="Cascadia Mono" w:cs="Cascadia Mono"/>
+          <w:color w:val="000000"/>
+          <w:sz w:val="19"/>
+          <w:szCs w:val="19"/>
+        </w:rPr>
+      </w:pPr>
+    </w:p>
+    <w:p>
+      <w:pPr>
+        <w:autoSpaceDE w:val="0"/>
+        <w:autoSpaceDN w:val="0"/>
+        <w:adjustRightInd w:val="0"/>
+        <w:spacing w:after="0" w:line="240" w:lineRule="auto"/>
+        <w:rPr>
+          <w:rFonts w:ascii="Cascadia Mono" w:hAnsi="Cascadia Mono" w:cs="Cascadia Mono"/>
+          <w:color w:val="000000"/>
+          <w:sz w:val="19"/>
+          <w:szCs w:val="19"/>
+          <w:lang w:val="en-US"/>
         </w:rPr>
       </w:pPr>
       <w:r>
@@ -340,6 +1105,16 @@
         </w:rPr>
         <w:t xml:space="preserve"> result &gt; 0;</w:t>
       </w:r>
+      <w:r>
+        <w:rPr>
+          <w:rFonts w:ascii="Cascadia Mono" w:hAnsi="Cascadia Mono" w:cs="Cascadia Mono"/>
+          <w:color w:val="000000"/>
+          <w:sz w:val="19"/>
+          <w:szCs w:val="19"/>
+          <w:lang w:val="en-US"/>
+        </w:rPr>
+        <w:t xml:space="preserve"> (21)</w:t>
+      </w:r>
     </w:p>
     <w:p>
       <w:pPr>
@@ -360,6 +1135,16 @@
         </w:rPr>
         <w:t>}</w:t>
       </w:r>
+      <w:r>
+        <w:rPr>
+          <w:rFonts w:ascii="Cascadia Mono" w:hAnsi="Cascadia Mono" w:cs="Cascadia Mono"/>
+          <w:color w:val="000000"/>
+          <w:sz w:val="19"/>
+          <w:szCs w:val="19"/>
+          <w:lang w:val="en-US"/>
+        </w:rPr>
+        <w:t xml:space="preserve"> (22)</w:t>
+      </w:r>
     </w:p>
     <w:p>
       <w:pPr>
@@ -506,7 +1291,7 @@
           <w:sz w:val="19"/>
           <w:szCs w:val="19"/>
         </w:rPr>
-        <w:t>{</w:t>
+        <w:t>{ (4)</w:t>
       </w:r>
     </w:p>
     <w:p>
@@ -547,7 +1332,7 @@
           <w:sz w:val="19"/>
           <w:szCs w:val="19"/>
         </w:rPr>
-        <w:t xml:space="preserve"> data = 0;</w:t>
+        <w:t xml:space="preserve"> data = 0; (5)</w:t>
       </w:r>
     </w:p>
     <w:p>
@@ -620,7 +1405,7 @@
           <w:sz w:val="19"/>
           <w:szCs w:val="19"/>
         </w:rPr>
-        <w:t xml:space="preserve"> SqlConnection(connectionSTR))</w:t>
+        <w:t xml:space="preserve"> SqlConnection(connectionSTR)) (6)</w:t>
       </w:r>
     </w:p>
     <w:p>
@@ -666,7 +1451,7 @@
           <w:sz w:val="19"/>
           <w:szCs w:val="19"/>
         </w:rPr>
-        <w:t xml:space="preserve">        connection.Open();</w:t>
+        <w:t xml:space="preserve">        connection.Open(); (7)</w:t>
       </w:r>
     </w:p>
     <w:p>
@@ -721,7 +1506,7 @@
           <w:sz w:val="19"/>
           <w:szCs w:val="19"/>
         </w:rPr>
-        <w:t xml:space="preserve"> SqlCommand(query, connection);</w:t>
+        <w:t xml:space="preserve"> SqlCommand(query, connection); (8)</w:t>
       </w:r>
     </w:p>
     <w:p>
@@ -794,6 +1579,377 @@
           <w:sz w:val="19"/>
           <w:szCs w:val="19"/>
         </w:rPr>
+        <w:t>) (9)</w:t>
+      </w:r>
+    </w:p>
+    <w:p>
+      <w:pPr>
+        <w:autoSpaceDE w:val="0"/>
+        <w:autoSpaceDN w:val="0"/>
+        <w:adjustRightInd w:val="0"/>
+        <w:spacing w:after="0" w:line="240" w:lineRule="auto"/>
+        <w:rPr>
+          <w:rFonts w:ascii="Cascadia Mono" w:hAnsi="Cascadia Mono" w:cs="Cascadia Mono"/>
+          <w:color w:val="000000"/>
+          <w:sz w:val="19"/>
+          <w:szCs w:val="19"/>
+        </w:rPr>
+      </w:pPr>
+      <w:r>
+        <w:rPr>
+          <w:rFonts w:ascii="Cascadia Mono" w:hAnsi="Cascadia Mono" w:cs="Cascadia Mono"/>
+          <w:color w:val="000000"/>
+          <w:sz w:val="19"/>
+          <w:szCs w:val="19"/>
+        </w:rPr>
+        <w:t xml:space="preserve">        {</w:t>
+      </w:r>
+    </w:p>
+    <w:p>
+      <w:pPr>
+        <w:autoSpaceDE w:val="0"/>
+        <w:autoSpaceDN w:val="0"/>
+        <w:adjustRightInd w:val="0"/>
+        <w:spacing w:after="0" w:line="240" w:lineRule="auto"/>
+        <w:rPr>
+          <w:rFonts w:ascii="Cascadia Mono" w:hAnsi="Cascadia Mono" w:cs="Cascadia Mono"/>
+          <w:color w:val="000000"/>
+          <w:sz w:val="19"/>
+          <w:szCs w:val="19"/>
+        </w:rPr>
+      </w:pPr>
+      <w:r>
+        <w:rPr>
+          <w:rFonts w:ascii="Cascadia Mono" w:hAnsi="Cascadia Mono" w:cs="Cascadia Mono"/>
+          <w:color w:val="000000"/>
+          <w:sz w:val="19"/>
+          <w:szCs w:val="19"/>
+        </w:rPr>
+        <w:t xml:space="preserve">            </w:t>
+      </w:r>
+      <w:r>
+        <w:rPr>
+          <w:rFonts w:ascii="Cascadia Mono" w:hAnsi="Cascadia Mono" w:cs="Cascadia Mono"/>
+          <w:color w:val="0000FF"/>
+          <w:sz w:val="19"/>
+          <w:szCs w:val="19"/>
+        </w:rPr>
+        <w:t>string</w:t>
+      </w:r>
+      <w:r>
+        <w:rPr>
+          <w:rFonts w:ascii="Cascadia Mono" w:hAnsi="Cascadia Mono" w:cs="Cascadia Mono"/>
+          <w:color w:val="000000"/>
+          <w:sz w:val="19"/>
+          <w:szCs w:val="19"/>
+        </w:rPr>
+        <w:t>[] listPara = query.Split(</w:t>
+      </w:r>
+      <w:r>
+        <w:rPr>
+          <w:rFonts w:ascii="Cascadia Mono" w:hAnsi="Cascadia Mono" w:cs="Cascadia Mono"/>
+          <w:color w:val="A31515"/>
+          <w:sz w:val="19"/>
+          <w:szCs w:val="19"/>
+        </w:rPr>
+        <w:t>' '</w:t>
+      </w:r>
+      <w:r>
+        <w:rPr>
+          <w:rFonts w:ascii="Cascadia Mono" w:hAnsi="Cascadia Mono" w:cs="Cascadia Mono"/>
+          <w:color w:val="000000"/>
+          <w:sz w:val="19"/>
+          <w:szCs w:val="19"/>
+        </w:rPr>
+        <w:t>); (10)</w:t>
+      </w:r>
+    </w:p>
+    <w:p>
+      <w:pPr>
+        <w:autoSpaceDE w:val="0"/>
+        <w:autoSpaceDN w:val="0"/>
+        <w:adjustRightInd w:val="0"/>
+        <w:spacing w:after="0" w:line="240" w:lineRule="auto"/>
+        <w:rPr>
+          <w:rFonts w:ascii="Cascadia Mono" w:hAnsi="Cascadia Mono" w:cs="Cascadia Mono"/>
+          <w:color w:val="000000"/>
+          <w:sz w:val="19"/>
+          <w:szCs w:val="19"/>
+        </w:rPr>
+      </w:pPr>
+      <w:r>
+        <w:rPr>
+          <w:rFonts w:ascii="Cascadia Mono" w:hAnsi="Cascadia Mono" w:cs="Cascadia Mono"/>
+          <w:color w:val="000000"/>
+          <w:sz w:val="19"/>
+          <w:szCs w:val="19"/>
+        </w:rPr>
+        <w:t xml:space="preserve">            </w:t>
+      </w:r>
+      <w:r>
+        <w:rPr>
+          <w:rFonts w:ascii="Cascadia Mono" w:hAnsi="Cascadia Mono" w:cs="Cascadia Mono"/>
+          <w:color w:val="0000FF"/>
+          <w:sz w:val="19"/>
+          <w:szCs w:val="19"/>
+        </w:rPr>
+        <w:t>int</w:t>
+      </w:r>
+      <w:r>
+        <w:rPr>
+          <w:rFonts w:ascii="Cascadia Mono" w:hAnsi="Cascadia Mono" w:cs="Cascadia Mono"/>
+          <w:color w:val="000000"/>
+          <w:sz w:val="19"/>
+          <w:szCs w:val="19"/>
+        </w:rPr>
+        <w:t xml:space="preserve"> i = 0; (11)</w:t>
+      </w:r>
+    </w:p>
+    <w:p>
+      <w:pPr>
+        <w:autoSpaceDE w:val="0"/>
+        <w:autoSpaceDN w:val="0"/>
+        <w:adjustRightInd w:val="0"/>
+        <w:spacing w:after="0" w:line="240" w:lineRule="auto"/>
+        <w:rPr>
+          <w:rFonts w:ascii="Cascadia Mono" w:hAnsi="Cascadia Mono" w:cs="Cascadia Mono"/>
+          <w:color w:val="000000"/>
+          <w:sz w:val="19"/>
+          <w:szCs w:val="19"/>
+        </w:rPr>
+      </w:pPr>
+      <w:r>
+        <w:rPr>
+          <w:rFonts w:ascii="Cascadia Mono" w:hAnsi="Cascadia Mono" w:cs="Cascadia Mono"/>
+          <w:color w:val="000000"/>
+          <w:sz w:val="19"/>
+          <w:szCs w:val="19"/>
+        </w:rPr>
+        <w:t xml:space="preserve">            </w:t>
+      </w:r>
+      <w:r>
+        <w:rPr>
+          <w:rFonts w:ascii="Cascadia Mono" w:hAnsi="Cascadia Mono" w:cs="Cascadia Mono"/>
+          <w:color w:val="0000FF"/>
+          <w:sz w:val="19"/>
+          <w:szCs w:val="19"/>
+        </w:rPr>
+        <w:t>foreach</w:t>
+      </w:r>
+      <w:r>
+        <w:rPr>
+          <w:rFonts w:ascii="Cascadia Mono" w:hAnsi="Cascadia Mono" w:cs="Cascadia Mono"/>
+          <w:color w:val="000000"/>
+          <w:sz w:val="19"/>
+          <w:szCs w:val="19"/>
+        </w:rPr>
+        <w:t xml:space="preserve"> (</w:t>
+      </w:r>
+      <w:r>
+        <w:rPr>
+          <w:rFonts w:ascii="Cascadia Mono" w:hAnsi="Cascadia Mono" w:cs="Cascadia Mono"/>
+          <w:color w:val="0000FF"/>
+          <w:sz w:val="19"/>
+          <w:szCs w:val="19"/>
+        </w:rPr>
+        <w:t>string</w:t>
+      </w:r>
+      <w:r>
+        <w:rPr>
+          <w:rFonts w:ascii="Cascadia Mono" w:hAnsi="Cascadia Mono" w:cs="Cascadia Mono"/>
+          <w:color w:val="000000"/>
+          <w:sz w:val="19"/>
+          <w:szCs w:val="19"/>
+        </w:rPr>
+        <w:t xml:space="preserve"> item </w:t>
+      </w:r>
+      <w:r>
+        <w:rPr>
+          <w:rFonts w:ascii="Cascadia Mono" w:hAnsi="Cascadia Mono" w:cs="Cascadia Mono"/>
+          <w:color w:val="0000FF"/>
+          <w:sz w:val="19"/>
+          <w:szCs w:val="19"/>
+        </w:rPr>
+        <w:t>in</w:t>
+      </w:r>
+      <w:r>
+        <w:rPr>
+          <w:rFonts w:ascii="Cascadia Mono" w:hAnsi="Cascadia Mono" w:cs="Cascadia Mono"/>
+          <w:color w:val="000000"/>
+          <w:sz w:val="19"/>
+          <w:szCs w:val="19"/>
+        </w:rPr>
+        <w:t xml:space="preserve"> listPara) (12)</w:t>
+      </w:r>
+    </w:p>
+    <w:p>
+      <w:pPr>
+        <w:autoSpaceDE w:val="0"/>
+        <w:autoSpaceDN w:val="0"/>
+        <w:adjustRightInd w:val="0"/>
+        <w:spacing w:after="0" w:line="240" w:lineRule="auto"/>
+        <w:rPr>
+          <w:rFonts w:ascii="Cascadia Mono" w:hAnsi="Cascadia Mono" w:cs="Cascadia Mono"/>
+          <w:color w:val="000000"/>
+          <w:sz w:val="19"/>
+          <w:szCs w:val="19"/>
+        </w:rPr>
+      </w:pPr>
+      <w:r>
+        <w:rPr>
+          <w:rFonts w:ascii="Cascadia Mono" w:hAnsi="Cascadia Mono" w:cs="Cascadia Mono"/>
+          <w:color w:val="000000"/>
+          <w:sz w:val="19"/>
+          <w:szCs w:val="19"/>
+        </w:rPr>
+        <w:t xml:space="preserve">            {</w:t>
+      </w:r>
+    </w:p>
+    <w:p>
+      <w:pPr>
+        <w:autoSpaceDE w:val="0"/>
+        <w:autoSpaceDN w:val="0"/>
+        <w:adjustRightInd w:val="0"/>
+        <w:spacing w:after="0" w:line="240" w:lineRule="auto"/>
+        <w:rPr>
+          <w:rFonts w:ascii="Cascadia Mono" w:hAnsi="Cascadia Mono" w:cs="Cascadia Mono"/>
+          <w:color w:val="000000"/>
+          <w:sz w:val="19"/>
+          <w:szCs w:val="19"/>
+        </w:rPr>
+      </w:pPr>
+      <w:r>
+        <w:rPr>
+          <w:rFonts w:ascii="Cascadia Mono" w:hAnsi="Cascadia Mono" w:cs="Cascadia Mono"/>
+          <w:color w:val="000000"/>
+          <w:sz w:val="19"/>
+          <w:szCs w:val="19"/>
+        </w:rPr>
+        <w:t xml:space="preserve">                </w:t>
+      </w:r>
+      <w:r>
+        <w:rPr>
+          <w:rFonts w:ascii="Cascadia Mono" w:hAnsi="Cascadia Mono" w:cs="Cascadia Mono"/>
+          <w:color w:val="0000FF"/>
+          <w:sz w:val="19"/>
+          <w:szCs w:val="19"/>
+        </w:rPr>
+        <w:t>if</w:t>
+      </w:r>
+      <w:r>
+        <w:rPr>
+          <w:rFonts w:ascii="Cascadia Mono" w:hAnsi="Cascadia Mono" w:cs="Cascadia Mono"/>
+          <w:color w:val="000000"/>
+          <w:sz w:val="19"/>
+          <w:szCs w:val="19"/>
+        </w:rPr>
+        <w:t xml:space="preserve"> (item.Contains(</w:t>
+      </w:r>
+      <w:r>
+        <w:rPr>
+          <w:rFonts w:ascii="Cascadia Mono" w:hAnsi="Cascadia Mono" w:cs="Cascadia Mono"/>
+          <w:color w:val="A31515"/>
+          <w:sz w:val="19"/>
+          <w:szCs w:val="19"/>
+        </w:rPr>
+        <w:t>'@'</w:t>
+      </w:r>
+      <w:r>
+        <w:rPr>
+          <w:rFonts w:ascii="Cascadia Mono" w:hAnsi="Cascadia Mono" w:cs="Cascadia Mono"/>
+          <w:color w:val="000000"/>
+          <w:sz w:val="19"/>
+          <w:szCs w:val="19"/>
+        </w:rPr>
+        <w:t>)) (13)</w:t>
+      </w:r>
+    </w:p>
+    <w:p>
+      <w:pPr>
+        <w:autoSpaceDE w:val="0"/>
+        <w:autoSpaceDN w:val="0"/>
+        <w:adjustRightInd w:val="0"/>
+        <w:spacing w:after="0" w:line="240" w:lineRule="auto"/>
+        <w:rPr>
+          <w:rFonts w:ascii="Cascadia Mono" w:hAnsi="Cascadia Mono" w:cs="Cascadia Mono"/>
+          <w:color w:val="000000"/>
+          <w:sz w:val="19"/>
+          <w:szCs w:val="19"/>
+        </w:rPr>
+      </w:pPr>
+      <w:r>
+        <w:rPr>
+          <w:rFonts w:ascii="Cascadia Mono" w:hAnsi="Cascadia Mono" w:cs="Cascadia Mono"/>
+          <w:color w:val="000000"/>
+          <w:sz w:val="19"/>
+          <w:szCs w:val="19"/>
+        </w:rPr>
+        <w:t xml:space="preserve">                {</w:t>
+      </w:r>
+    </w:p>
+    <w:p>
+      <w:pPr>
+        <w:autoSpaceDE w:val="0"/>
+        <w:autoSpaceDN w:val="0"/>
+        <w:adjustRightInd w:val="0"/>
+        <w:spacing w:after="0" w:line="240" w:lineRule="auto"/>
+        <w:rPr>
+          <w:rFonts w:ascii="Cascadia Mono" w:hAnsi="Cascadia Mono" w:cs="Cascadia Mono"/>
+          <w:color w:val="000000"/>
+          <w:sz w:val="19"/>
+          <w:szCs w:val="19"/>
+        </w:rPr>
+      </w:pPr>
+      <w:r>
+        <w:rPr>
+          <w:rFonts w:ascii="Cascadia Mono" w:hAnsi="Cascadia Mono" w:cs="Cascadia Mono"/>
+          <w:color w:val="000000"/>
+          <w:sz w:val="19"/>
+          <w:szCs w:val="19"/>
+        </w:rPr>
+        <w:lastRenderedPageBreak/>
+        <w:t xml:space="preserve">                    command.Parameters.AddWithValue(item, parameter[i]); (14)</w:t>
+      </w:r>
+    </w:p>
+    <w:p>
+      <w:pPr>
+        <w:autoSpaceDE w:val="0"/>
+        <w:autoSpaceDN w:val="0"/>
+        <w:adjustRightInd w:val="0"/>
+        <w:spacing w:after="0" w:line="240" w:lineRule="auto"/>
+        <w:rPr>
+          <w:rFonts w:ascii="Cascadia Mono" w:hAnsi="Cascadia Mono" w:cs="Cascadia Mono"/>
+          <w:color w:val="000000"/>
+          <w:sz w:val="19"/>
+          <w:szCs w:val="19"/>
+        </w:rPr>
+      </w:pPr>
+      <w:r>
+        <w:rPr>
+          <w:rFonts w:ascii="Cascadia Mono" w:hAnsi="Cascadia Mono" w:cs="Cascadia Mono"/>
+          <w:color w:val="000000"/>
+          <w:sz w:val="19"/>
+          <w:szCs w:val="19"/>
+        </w:rPr>
+        <w:t xml:space="preserve">                    i++; (1</w:t>
+      </w:r>
+      <w:r>
+        <w:rPr>
+          <w:rFonts w:ascii="Cascadia Mono" w:hAnsi="Cascadia Mono" w:cs="Cascadia Mono"/>
+          <w:color w:val="000000"/>
+          <w:sz w:val="19"/>
+          <w:szCs w:val="19"/>
+          <w:lang w:val="en-US"/>
+        </w:rPr>
+        <w:t>5</w:t>
+      </w:r>
+      <w:r>
+        <w:rPr>
+          <w:rFonts w:ascii="Cascadia Mono" w:hAnsi="Cascadia Mono" w:cs="Cascadia Mono"/>
+          <w:color w:val="000000"/>
+          <w:sz w:val="19"/>
+          <w:szCs w:val="19"/>
+        </w:rPr>
         <w:t>)</w:t>
       </w:r>
     </w:p>
@@ -817,357 +1973,6 @@
           <w:sz w:val="19"/>
           <w:szCs w:val="19"/>
         </w:rPr>
-        <w:t xml:space="preserve">        {</w:t>
-      </w:r>
-    </w:p>
-    <w:p>
-      <w:pPr>
-        <w:autoSpaceDE w:val="0"/>
-        <w:autoSpaceDN w:val="0"/>
-        <w:adjustRightInd w:val="0"/>
-        <w:spacing w:after="0" w:line="240" w:lineRule="auto"/>
-        <w:rPr>
-          <w:rFonts w:ascii="Cascadia Mono" w:hAnsi="Cascadia Mono" w:cs="Cascadia Mono"/>
-          <w:color w:val="000000"/>
-          <w:sz w:val="19"/>
-          <w:szCs w:val="19"/>
-        </w:rPr>
-      </w:pPr>
-      <w:r>
-        <w:rPr>
-          <w:rFonts w:ascii="Cascadia Mono" w:hAnsi="Cascadia Mono" w:cs="Cascadia Mono"/>
-          <w:color w:val="000000"/>
-          <w:sz w:val="19"/>
-          <w:szCs w:val="19"/>
-        </w:rPr>
-        <w:t xml:space="preserve">            </w:t>
-      </w:r>
-      <w:r>
-        <w:rPr>
-          <w:rFonts w:ascii="Cascadia Mono" w:hAnsi="Cascadia Mono" w:cs="Cascadia Mono"/>
-          <w:color w:val="0000FF"/>
-          <w:sz w:val="19"/>
-          <w:szCs w:val="19"/>
-        </w:rPr>
-        <w:t>string</w:t>
-      </w:r>
-      <w:r>
-        <w:rPr>
-          <w:rFonts w:ascii="Cascadia Mono" w:hAnsi="Cascadia Mono" w:cs="Cascadia Mono"/>
-          <w:color w:val="000000"/>
-          <w:sz w:val="19"/>
-          <w:szCs w:val="19"/>
-        </w:rPr>
-        <w:t>[] listPara = query.Split(</w:t>
-      </w:r>
-      <w:r>
-        <w:rPr>
-          <w:rFonts w:ascii="Cascadia Mono" w:hAnsi="Cascadia Mono" w:cs="Cascadia Mono"/>
-          <w:color w:val="A31515"/>
-          <w:sz w:val="19"/>
-          <w:szCs w:val="19"/>
-        </w:rPr>
-        <w:t>' '</w:t>
-      </w:r>
-      <w:r>
-        <w:rPr>
-          <w:rFonts w:ascii="Cascadia Mono" w:hAnsi="Cascadia Mono" w:cs="Cascadia Mono"/>
-          <w:color w:val="000000"/>
-          <w:sz w:val="19"/>
-          <w:szCs w:val="19"/>
-        </w:rPr>
-        <w:t>);</w:t>
-      </w:r>
-    </w:p>
-    <w:p>
-      <w:pPr>
-        <w:autoSpaceDE w:val="0"/>
-        <w:autoSpaceDN w:val="0"/>
-        <w:adjustRightInd w:val="0"/>
-        <w:spacing w:after="0" w:line="240" w:lineRule="auto"/>
-        <w:rPr>
-          <w:rFonts w:ascii="Cascadia Mono" w:hAnsi="Cascadia Mono" w:cs="Cascadia Mono"/>
-          <w:color w:val="000000"/>
-          <w:sz w:val="19"/>
-          <w:szCs w:val="19"/>
-        </w:rPr>
-      </w:pPr>
-      <w:r>
-        <w:rPr>
-          <w:rFonts w:ascii="Cascadia Mono" w:hAnsi="Cascadia Mono" w:cs="Cascadia Mono"/>
-          <w:color w:val="000000"/>
-          <w:sz w:val="19"/>
-          <w:szCs w:val="19"/>
-        </w:rPr>
-        <w:t xml:space="preserve">            </w:t>
-      </w:r>
-      <w:r>
-        <w:rPr>
-          <w:rFonts w:ascii="Cascadia Mono" w:hAnsi="Cascadia Mono" w:cs="Cascadia Mono"/>
-          <w:color w:val="0000FF"/>
-          <w:sz w:val="19"/>
-          <w:szCs w:val="19"/>
-        </w:rPr>
-        <w:t>int</w:t>
-      </w:r>
-      <w:r>
-        <w:rPr>
-          <w:rFonts w:ascii="Cascadia Mono" w:hAnsi="Cascadia Mono" w:cs="Cascadia Mono"/>
-          <w:color w:val="000000"/>
-          <w:sz w:val="19"/>
-          <w:szCs w:val="19"/>
-        </w:rPr>
-        <w:t xml:space="preserve"> i = 0;</w:t>
-      </w:r>
-    </w:p>
-    <w:p>
-      <w:pPr>
-        <w:autoSpaceDE w:val="0"/>
-        <w:autoSpaceDN w:val="0"/>
-        <w:adjustRightInd w:val="0"/>
-        <w:spacing w:after="0" w:line="240" w:lineRule="auto"/>
-        <w:rPr>
-          <w:rFonts w:ascii="Cascadia Mono" w:hAnsi="Cascadia Mono" w:cs="Cascadia Mono"/>
-          <w:color w:val="000000"/>
-          <w:sz w:val="19"/>
-          <w:szCs w:val="19"/>
-        </w:rPr>
-      </w:pPr>
-      <w:r>
-        <w:rPr>
-          <w:rFonts w:ascii="Cascadia Mono" w:hAnsi="Cascadia Mono" w:cs="Cascadia Mono"/>
-          <w:color w:val="000000"/>
-          <w:sz w:val="19"/>
-          <w:szCs w:val="19"/>
-        </w:rPr>
-        <w:t xml:space="preserve">            </w:t>
-      </w:r>
-      <w:r>
-        <w:rPr>
-          <w:rFonts w:ascii="Cascadia Mono" w:hAnsi="Cascadia Mono" w:cs="Cascadia Mono"/>
-          <w:color w:val="0000FF"/>
-          <w:sz w:val="19"/>
-          <w:szCs w:val="19"/>
-        </w:rPr>
-        <w:t>foreach</w:t>
-      </w:r>
-      <w:r>
-        <w:rPr>
-          <w:rFonts w:ascii="Cascadia Mono" w:hAnsi="Cascadia Mono" w:cs="Cascadia Mono"/>
-          <w:color w:val="000000"/>
-          <w:sz w:val="19"/>
-          <w:szCs w:val="19"/>
-        </w:rPr>
-        <w:t xml:space="preserve"> (</w:t>
-      </w:r>
-      <w:r>
-        <w:rPr>
-          <w:rFonts w:ascii="Cascadia Mono" w:hAnsi="Cascadia Mono" w:cs="Cascadia Mono"/>
-          <w:color w:val="0000FF"/>
-          <w:sz w:val="19"/>
-          <w:szCs w:val="19"/>
-        </w:rPr>
-        <w:t>string</w:t>
-      </w:r>
-      <w:r>
-        <w:rPr>
-          <w:rFonts w:ascii="Cascadia Mono" w:hAnsi="Cascadia Mono" w:cs="Cascadia Mono"/>
-          <w:color w:val="000000"/>
-          <w:sz w:val="19"/>
-          <w:szCs w:val="19"/>
-        </w:rPr>
-        <w:t xml:space="preserve"> item </w:t>
-      </w:r>
-      <w:r>
-        <w:rPr>
-          <w:rFonts w:ascii="Cascadia Mono" w:hAnsi="Cascadia Mono" w:cs="Cascadia Mono"/>
-          <w:color w:val="0000FF"/>
-          <w:sz w:val="19"/>
-          <w:szCs w:val="19"/>
-        </w:rPr>
-        <w:t>in</w:t>
-      </w:r>
-      <w:r>
-        <w:rPr>
-          <w:rFonts w:ascii="Cascadia Mono" w:hAnsi="Cascadia Mono" w:cs="Cascadia Mono"/>
-          <w:color w:val="000000"/>
-          <w:sz w:val="19"/>
-          <w:szCs w:val="19"/>
-        </w:rPr>
-        <w:t xml:space="preserve"> listPara)</w:t>
-      </w:r>
-    </w:p>
-    <w:p>
-      <w:pPr>
-        <w:autoSpaceDE w:val="0"/>
-        <w:autoSpaceDN w:val="0"/>
-        <w:adjustRightInd w:val="0"/>
-        <w:spacing w:after="0" w:line="240" w:lineRule="auto"/>
-        <w:rPr>
-          <w:rFonts w:ascii="Cascadia Mono" w:hAnsi="Cascadia Mono" w:cs="Cascadia Mono"/>
-          <w:color w:val="000000"/>
-          <w:sz w:val="19"/>
-          <w:szCs w:val="19"/>
-        </w:rPr>
-      </w:pPr>
-      <w:r>
-        <w:rPr>
-          <w:rFonts w:ascii="Cascadia Mono" w:hAnsi="Cascadia Mono" w:cs="Cascadia Mono"/>
-          <w:color w:val="000000"/>
-          <w:sz w:val="19"/>
-          <w:szCs w:val="19"/>
-        </w:rPr>
-        <w:t xml:space="preserve">            {</w:t>
-      </w:r>
-    </w:p>
-    <w:p>
-      <w:pPr>
-        <w:autoSpaceDE w:val="0"/>
-        <w:autoSpaceDN w:val="0"/>
-        <w:adjustRightInd w:val="0"/>
-        <w:spacing w:after="0" w:line="240" w:lineRule="auto"/>
-        <w:rPr>
-          <w:rFonts w:ascii="Cascadia Mono" w:hAnsi="Cascadia Mono" w:cs="Cascadia Mono"/>
-          <w:color w:val="000000"/>
-          <w:sz w:val="19"/>
-          <w:szCs w:val="19"/>
-        </w:rPr>
-      </w:pPr>
-      <w:r>
-        <w:rPr>
-          <w:rFonts w:ascii="Cascadia Mono" w:hAnsi="Cascadia Mono" w:cs="Cascadia Mono"/>
-          <w:color w:val="000000"/>
-          <w:sz w:val="19"/>
-          <w:szCs w:val="19"/>
-        </w:rPr>
-        <w:t xml:space="preserve">                </w:t>
-      </w:r>
-      <w:r>
-        <w:rPr>
-          <w:rFonts w:ascii="Cascadia Mono" w:hAnsi="Cascadia Mono" w:cs="Cascadia Mono"/>
-          <w:color w:val="0000FF"/>
-          <w:sz w:val="19"/>
-          <w:szCs w:val="19"/>
-        </w:rPr>
-        <w:t>if</w:t>
-      </w:r>
-      <w:r>
-        <w:rPr>
-          <w:rFonts w:ascii="Cascadia Mono" w:hAnsi="Cascadia Mono" w:cs="Cascadia Mono"/>
-          <w:color w:val="000000"/>
-          <w:sz w:val="19"/>
-          <w:szCs w:val="19"/>
-        </w:rPr>
-        <w:t xml:space="preserve"> (item.Contains(</w:t>
-      </w:r>
-      <w:r>
-        <w:rPr>
-          <w:rFonts w:ascii="Cascadia Mono" w:hAnsi="Cascadia Mono" w:cs="Cascadia Mono"/>
-          <w:color w:val="A31515"/>
-          <w:sz w:val="19"/>
-          <w:szCs w:val="19"/>
-        </w:rPr>
-        <w:t>'@'</w:t>
-      </w:r>
-      <w:r>
-        <w:rPr>
-          <w:rFonts w:ascii="Cascadia Mono" w:hAnsi="Cascadia Mono" w:cs="Cascadia Mono"/>
-          <w:color w:val="000000"/>
-          <w:sz w:val="19"/>
-          <w:szCs w:val="19"/>
-        </w:rPr>
-        <w:t>))</w:t>
-      </w:r>
-    </w:p>
-    <w:p>
-      <w:pPr>
-        <w:autoSpaceDE w:val="0"/>
-        <w:autoSpaceDN w:val="0"/>
-        <w:adjustRightInd w:val="0"/>
-        <w:spacing w:after="0" w:line="240" w:lineRule="auto"/>
-        <w:rPr>
-          <w:rFonts w:ascii="Cascadia Mono" w:hAnsi="Cascadia Mono" w:cs="Cascadia Mono"/>
-          <w:color w:val="000000"/>
-          <w:sz w:val="19"/>
-          <w:szCs w:val="19"/>
-        </w:rPr>
-      </w:pPr>
-      <w:r>
-        <w:rPr>
-          <w:rFonts w:ascii="Cascadia Mono" w:hAnsi="Cascadia Mono" w:cs="Cascadia Mono"/>
-          <w:color w:val="000000"/>
-          <w:sz w:val="19"/>
-          <w:szCs w:val="19"/>
-        </w:rPr>
-        <w:t xml:space="preserve">                {</w:t>
-      </w:r>
-    </w:p>
-    <w:p>
-      <w:pPr>
-        <w:autoSpaceDE w:val="0"/>
-        <w:autoSpaceDN w:val="0"/>
-        <w:adjustRightInd w:val="0"/>
-        <w:spacing w:after="0" w:line="240" w:lineRule="auto"/>
-        <w:rPr>
-          <w:rFonts w:ascii="Cascadia Mono" w:hAnsi="Cascadia Mono" w:cs="Cascadia Mono"/>
-          <w:color w:val="000000"/>
-          <w:sz w:val="19"/>
-          <w:szCs w:val="19"/>
-        </w:rPr>
-      </w:pPr>
-      <w:r>
-        <w:rPr>
-          <w:rFonts w:ascii="Cascadia Mono" w:hAnsi="Cascadia Mono" w:cs="Cascadia Mono"/>
-          <w:color w:val="000000"/>
-          <w:sz w:val="19"/>
-          <w:szCs w:val="19"/>
-        </w:rPr>
-        <w:t xml:space="preserve">                    command.Parameters.AddWithValue(item, parameter[i]);</w:t>
-      </w:r>
-    </w:p>
-    <w:p>
-      <w:pPr>
-        <w:autoSpaceDE w:val="0"/>
-        <w:autoSpaceDN w:val="0"/>
-        <w:adjustRightInd w:val="0"/>
-        <w:spacing w:after="0" w:line="240" w:lineRule="auto"/>
-        <w:rPr>
-          <w:rFonts w:ascii="Cascadia Mono" w:hAnsi="Cascadia Mono" w:cs="Cascadia Mono"/>
-          <w:color w:val="000000"/>
-          <w:sz w:val="19"/>
-          <w:szCs w:val="19"/>
-        </w:rPr>
-      </w:pPr>
-      <w:r>
-        <w:rPr>
-          <w:rFonts w:ascii="Cascadia Mono" w:hAnsi="Cascadia Mono" w:cs="Cascadia Mono"/>
-          <w:color w:val="000000"/>
-          <w:sz w:val="19"/>
-          <w:szCs w:val="19"/>
-        </w:rPr>
-        <w:t xml:space="preserve">                    i++;</w:t>
-      </w:r>
-    </w:p>
-    <w:p>
-      <w:pPr>
-        <w:autoSpaceDE w:val="0"/>
-        <w:autoSpaceDN w:val="0"/>
-        <w:adjustRightInd w:val="0"/>
-        <w:spacing w:after="0" w:line="240" w:lineRule="auto"/>
-        <w:rPr>
-          <w:rFonts w:ascii="Cascadia Mono" w:hAnsi="Cascadia Mono" w:cs="Cascadia Mono"/>
-          <w:color w:val="000000"/>
-          <w:sz w:val="19"/>
-          <w:szCs w:val="19"/>
-        </w:rPr>
-      </w:pPr>
-      <w:r>
-        <w:rPr>
-          <w:rFonts w:ascii="Cascadia Mono" w:hAnsi="Cascadia Mono" w:cs="Cascadia Mono"/>
-          <w:color w:val="000000"/>
-          <w:sz w:val="19"/>
-          <w:szCs w:val="19"/>
-        </w:rPr>
         <w:t xml:space="preserve">                }</w:t>
       </w:r>
     </w:p>
@@ -1191,7 +1996,26 @@
           <w:sz w:val="19"/>
           <w:szCs w:val="19"/>
         </w:rPr>
-        <w:t xml:space="preserve">            }</w:t>
+        <w:t xml:space="preserve">            } (1</w:t>
+      </w:r>
+      <w:r>
+        <w:rPr>
+          <w:rFonts w:ascii="Cascadia Mono" w:hAnsi="Cascadia Mono" w:cs="Cascadia Mono"/>
+          <w:color w:val="000000"/>
+          <w:sz w:val="19"/>
+          <w:szCs w:val="19"/>
+          <w:lang w:val="en-US"/>
+        </w:rPr>
+        <w:t>6</w:t>
+      </w:r>
+      <w:r>
+        <w:rPr>
+          <w:rFonts w:ascii="Cascadia Mono" w:hAnsi="Cascadia Mono" w:cs="Cascadia Mono"/>
+          <w:color w:val="000000"/>
+          <w:sz w:val="19"/>
+          <w:szCs w:val="19"/>
+        </w:rPr>
+        <w:t>)</w:t>
       </w:r>
     </w:p>
     <w:p>
@@ -1251,67 +2075,67 @@
           <w:sz w:val="19"/>
           <w:szCs w:val="19"/>
         </w:rPr>
-        <w:t xml:space="preserve">        data = command.ExecuteNonQuery();</w:t>
-      </w:r>
-    </w:p>
-    <w:p>
-      <w:pPr>
-        <w:autoSpaceDE w:val="0"/>
-        <w:autoSpaceDN w:val="0"/>
-        <w:adjustRightInd w:val="0"/>
-        <w:spacing w:after="0" w:line="240" w:lineRule="auto"/>
-        <w:rPr>
-          <w:rFonts w:ascii="Cascadia Mono" w:hAnsi="Cascadia Mono" w:cs="Cascadia Mono"/>
-          <w:color w:val="000000"/>
-          <w:sz w:val="19"/>
-          <w:szCs w:val="19"/>
-        </w:rPr>
-      </w:pPr>
-    </w:p>
-    <w:p>
-      <w:pPr>
-        <w:autoSpaceDE w:val="0"/>
-        <w:autoSpaceDN w:val="0"/>
-        <w:adjustRightInd w:val="0"/>
-        <w:spacing w:after="0" w:line="240" w:lineRule="auto"/>
-        <w:rPr>
-          <w:rFonts w:ascii="Cascadia Mono" w:hAnsi="Cascadia Mono" w:cs="Cascadia Mono"/>
-          <w:color w:val="000000"/>
-          <w:sz w:val="19"/>
-          <w:szCs w:val="19"/>
-        </w:rPr>
-      </w:pPr>
-      <w:r>
-        <w:rPr>
-          <w:rFonts w:ascii="Cascadia Mono" w:hAnsi="Cascadia Mono" w:cs="Cascadia Mono"/>
-          <w:color w:val="000000"/>
-          <w:sz w:val="19"/>
-          <w:szCs w:val="19"/>
-        </w:rPr>
-        <w:t xml:space="preserve">        connection.Close();</w:t>
-      </w:r>
-    </w:p>
-    <w:p>
-      <w:pPr>
-        <w:autoSpaceDE w:val="0"/>
-        <w:autoSpaceDN w:val="0"/>
-        <w:adjustRightInd w:val="0"/>
-        <w:spacing w:after="0" w:line="240" w:lineRule="auto"/>
-        <w:rPr>
-          <w:rFonts w:ascii="Cascadia Mono" w:hAnsi="Cascadia Mono" w:cs="Cascadia Mono"/>
-          <w:color w:val="000000"/>
-          <w:sz w:val="19"/>
-          <w:szCs w:val="19"/>
-        </w:rPr>
-      </w:pPr>
-      <w:r>
-        <w:rPr>
-          <w:rFonts w:ascii="Cascadia Mono" w:hAnsi="Cascadia Mono" w:cs="Cascadia Mono"/>
-          <w:color w:val="000000"/>
-          <w:sz w:val="19"/>
-          <w:szCs w:val="19"/>
-        </w:rPr>
-        <w:t xml:space="preserve">    }</w:t>
+        <w:t xml:space="preserve">        data = command.ExecuteNonQuery(); (17)</w:t>
+      </w:r>
+    </w:p>
+    <w:p>
+      <w:pPr>
+        <w:autoSpaceDE w:val="0"/>
+        <w:autoSpaceDN w:val="0"/>
+        <w:adjustRightInd w:val="0"/>
+        <w:spacing w:after="0" w:line="240" w:lineRule="auto"/>
+        <w:rPr>
+          <w:rFonts w:ascii="Cascadia Mono" w:hAnsi="Cascadia Mono" w:cs="Cascadia Mono"/>
+          <w:color w:val="000000"/>
+          <w:sz w:val="19"/>
+          <w:szCs w:val="19"/>
+        </w:rPr>
+      </w:pPr>
+    </w:p>
+    <w:p>
+      <w:pPr>
+        <w:autoSpaceDE w:val="0"/>
+        <w:autoSpaceDN w:val="0"/>
+        <w:adjustRightInd w:val="0"/>
+        <w:spacing w:after="0" w:line="240" w:lineRule="auto"/>
+        <w:rPr>
+          <w:rFonts w:ascii="Cascadia Mono" w:hAnsi="Cascadia Mono" w:cs="Cascadia Mono"/>
+          <w:color w:val="000000"/>
+          <w:sz w:val="19"/>
+          <w:szCs w:val="19"/>
+        </w:rPr>
+      </w:pPr>
+      <w:r>
+        <w:rPr>
+          <w:rFonts w:ascii="Cascadia Mono" w:hAnsi="Cascadia Mono" w:cs="Cascadia Mono"/>
+          <w:color w:val="000000"/>
+          <w:sz w:val="19"/>
+          <w:szCs w:val="19"/>
+        </w:rPr>
+        <w:t xml:space="preserve">        connection.Close(); (18)</w:t>
+      </w:r>
+    </w:p>
+    <w:p>
+      <w:pPr>
+        <w:autoSpaceDE w:val="0"/>
+        <w:autoSpaceDN w:val="0"/>
+        <w:adjustRightInd w:val="0"/>
+        <w:spacing w:after="0" w:line="240" w:lineRule="auto"/>
+        <w:rPr>
+          <w:rFonts w:ascii="Cascadia Mono" w:hAnsi="Cascadia Mono" w:cs="Cascadia Mono"/>
+          <w:color w:val="000000"/>
+          <w:sz w:val="19"/>
+          <w:szCs w:val="19"/>
+        </w:rPr>
+      </w:pPr>
+      <w:r>
+        <w:rPr>
+          <w:rFonts w:ascii="Cascadia Mono" w:hAnsi="Cascadia Mono" w:cs="Cascadia Mono"/>
+          <w:color w:val="000000"/>
+          <w:sz w:val="19"/>
+          <w:szCs w:val="19"/>
+        </w:rPr>
+        <w:t xml:space="preserve">    } (19)</w:t>
       </w:r>
     </w:p>
     <w:p>
@@ -1366,7 +2190,7 @@
           <w:sz w:val="19"/>
           <w:szCs w:val="19"/>
         </w:rPr>
-        <w:t xml:space="preserve"> data;</w:t>
+        <w:t xml:space="preserve"> data; (20)</w:t>
       </w:r>
     </w:p>
     <w:p>
@@ -1516,21 +2340,203 @@
       <w:r>
         <w:rPr>
           <w:rFonts w:ascii="Times New Roman" w:hAnsi="Times New Roman" w:cs="Times New Roman"/>
-          <w:sz w:val="28"/>
-          <w:szCs w:val="28"/>
-          <w:lang w:val="en-US"/>
-        </w:rPr>
-        <w:t>1.3 Xác định số đường kiểm thử</w:t>
-      </w:r>
-      <w:r>
-        <w:rPr>
-          <w:rFonts w:ascii="Times New Roman" w:hAnsi="Times New Roman" w:cs="Times New Roman"/>
-          <w:sz w:val="28"/>
-          <w:szCs w:val="28"/>
-          <w:lang w:val="en-US"/>
-        </w:rPr>
-        <w:t>:</w:t>
-      </w:r>
+          <w:noProof/>
+          <w:sz w:val="28"/>
+          <w:szCs w:val="28"/>
+          <w:lang w:val="en-US"/>
+        </w:rPr>
+        <w:drawing>
+          <wp:inline distT="0" distB="0" distL="0" distR="0" wp14:anchorId="02E5B465" wp14:editId="36B85A84">
+            <wp:extent cx="5943600" cy="4135120"/>
+            <wp:effectExtent l="0" t="0" r="0" b="0"/>
+            <wp:docPr id="1305047509" name="Picture 1"/>
+            <wp:cNvGraphicFramePr>
+              <a:graphicFrameLocks xmlns:a="http://schemas.openxmlformats.org/drawingml/2006/main" noChangeAspect="1"/>
+            </wp:cNvGraphicFramePr>
+            <a:graphic xmlns:a="http://schemas.openxmlformats.org/drawingml/2006/main">
+              <a:graphicData uri="http://schemas.openxmlformats.org/drawingml/2006/picture">
+                <pic:pic xmlns:pic="http://schemas.openxmlformats.org/drawingml/2006/picture">
+                  <pic:nvPicPr>
+                    <pic:cNvPr id="1305047509" name=""/>
+                    <pic:cNvPicPr/>
+                  </pic:nvPicPr>
+                  <pic:blipFill>
+                    <a:blip r:embed="rId5"/>
+                    <a:stretch>
+                      <a:fillRect/>
+                    </a:stretch>
+                  </pic:blipFill>
+                  <pic:spPr>
+                    <a:xfrm>
+                      <a:off x="0" y="0"/>
+                      <a:ext cx="5943600" cy="4135120"/>
+                    </a:xfrm>
+                    <a:prstGeom prst="rect">
+                      <a:avLst/>
+                    </a:prstGeom>
+                  </pic:spPr>
+                </pic:pic>
+              </a:graphicData>
+            </a:graphic>
+          </wp:inline>
+        </w:drawing>
+      </w:r>
+    </w:p>
+    <w:p>
+      <w:pPr>
+        <w:rPr>
+          <w:rFonts w:ascii="Times New Roman" w:hAnsi="Times New Roman" w:cs="Times New Roman"/>
+          <w:sz w:val="28"/>
+          <w:szCs w:val="28"/>
+          <w:lang w:val="en-US"/>
+        </w:rPr>
+      </w:pPr>
+      <w:r>
+        <w:rPr>
+          <w:rFonts w:ascii="Times New Roman" w:hAnsi="Times New Roman" w:cs="Times New Roman"/>
+          <w:sz w:val="28"/>
+          <w:szCs w:val="28"/>
+          <w:lang w:val="en-US"/>
+        </w:rPr>
+        <w:t>2. Xác</w:t>
+      </w:r>
+      <w:r>
+        <w:rPr>
+          <w:rFonts w:ascii="Times New Roman" w:hAnsi="Times New Roman" w:cs="Times New Roman"/>
+          <w:sz w:val="28"/>
+          <w:szCs w:val="28"/>
+        </w:rPr>
+        <w:t xml:space="preserve"> định số đường kiểm thử</w:t>
+      </w:r>
+      <w:r>
+        <w:rPr>
+          <w:rFonts w:ascii="Times New Roman" w:hAnsi="Times New Roman" w:cs="Times New Roman"/>
+          <w:sz w:val="28"/>
+          <w:szCs w:val="28"/>
+          <w:lang w:val="en-US"/>
+        </w:rPr>
+        <w:t xml:space="preserve"> V(G) = 24 – 22 + 2 = 4</w:t>
+      </w:r>
+    </w:p>
+    <w:p>
+      <w:pPr>
+        <w:rPr>
+          <w:rFonts w:ascii="Times New Roman" w:hAnsi="Times New Roman" w:cs="Times New Roman"/>
+          <w:sz w:val="28"/>
+          <w:szCs w:val="28"/>
+        </w:rPr>
+      </w:pPr>
+      <w:r>
+        <w:rPr>
+          <w:rFonts w:ascii="Times New Roman" w:hAnsi="Times New Roman" w:cs="Times New Roman"/>
+          <w:sz w:val="28"/>
+          <w:szCs w:val="28"/>
+          <w:lang w:val="en-US"/>
+        </w:rPr>
+        <w:t>3. Các</w:t>
+      </w:r>
+      <w:r>
+        <w:rPr>
+          <w:rFonts w:ascii="Times New Roman" w:hAnsi="Times New Roman" w:cs="Times New Roman"/>
+          <w:sz w:val="28"/>
+          <w:szCs w:val="28"/>
+        </w:rPr>
+        <w:t xml:space="preserve"> đường kiểm thử là:</w:t>
+      </w:r>
+    </w:p>
+    <w:p>
+      <w:pPr>
+        <w:rPr>
+          <w:rFonts w:ascii="Times New Roman" w:hAnsi="Times New Roman" w:cs="Times New Roman"/>
+          <w:sz w:val="28"/>
+          <w:szCs w:val="28"/>
+        </w:rPr>
+      </w:pPr>
+      <w:r>
+        <w:rPr>
+          <w:rFonts w:ascii="Times New Roman" w:hAnsi="Times New Roman" w:cs="Times New Roman"/>
+          <w:sz w:val="28"/>
+          <w:szCs w:val="28"/>
+        </w:rPr>
+        <w:t>(1). 1.2.3.4.5.6.7.8.9.10.11.12.13.14.15.12...16.17.18.19.20.21.22</w:t>
+      </w:r>
+    </w:p>
+    <w:p>
+      <w:pPr>
+        <w:rPr>
+          <w:rFonts w:ascii="Times New Roman" w:hAnsi="Times New Roman" w:cs="Times New Roman"/>
+          <w:sz w:val="28"/>
+          <w:szCs w:val="28"/>
+        </w:rPr>
+      </w:pPr>
+      <w:r>
+        <w:rPr>
+          <w:rFonts w:ascii="Times New Roman" w:hAnsi="Times New Roman" w:cs="Times New Roman"/>
+          <w:sz w:val="28"/>
+          <w:szCs w:val="28"/>
+        </w:rPr>
+        <w:t>(2). 1.2.3.4.5.6.7.8.9.10.11.12.13.12...16.17.18.19.20.21.22</w:t>
+      </w:r>
+    </w:p>
+    <w:p>
+      <w:pPr>
+        <w:rPr>
+          <w:rFonts w:ascii="Times New Roman" w:hAnsi="Times New Roman" w:cs="Times New Roman"/>
+          <w:sz w:val="28"/>
+          <w:szCs w:val="28"/>
+        </w:rPr>
+      </w:pPr>
+      <w:r>
+        <w:rPr>
+          <w:rFonts w:ascii="Times New Roman" w:hAnsi="Times New Roman" w:cs="Times New Roman"/>
+          <w:sz w:val="28"/>
+          <w:szCs w:val="28"/>
+        </w:rPr>
+        <w:t>(3). 1.2.3.4.5.6.7.8.9.10.11.12.16.17.18.19.20.21.22</w:t>
+      </w:r>
+    </w:p>
+    <w:p>
+      <w:pPr>
+        <w:rPr>
+          <w:rFonts w:ascii="Times New Roman" w:hAnsi="Times New Roman" w:cs="Times New Roman"/>
+          <w:sz w:val="28"/>
+          <w:szCs w:val="28"/>
+        </w:rPr>
+      </w:pPr>
+      <w:r>
+        <w:rPr>
+          <w:rFonts w:ascii="Times New Roman" w:hAnsi="Times New Roman" w:cs="Times New Roman"/>
+          <w:sz w:val="28"/>
+          <w:szCs w:val="28"/>
+        </w:rPr>
+        <w:t>(4).</w:t>
+      </w:r>
+      <w:r>
+        <w:rPr>
+          <w:rFonts w:ascii="Times New Roman" w:hAnsi="Times New Roman" w:cs="Times New Roman"/>
+          <w:sz w:val="28"/>
+          <w:szCs w:val="28"/>
+        </w:rPr>
+        <w:t xml:space="preserve"> </w:t>
+      </w:r>
+      <w:r>
+        <w:rPr>
+          <w:rFonts w:ascii="Times New Roman" w:hAnsi="Times New Roman" w:cs="Times New Roman"/>
+          <w:sz w:val="28"/>
+          <w:szCs w:val="28"/>
+        </w:rPr>
+        <w:t>1.2.3.4.5.6.7.8.9.17.18.19.20.21.22</w:t>
+      </w:r>
+    </w:p>
+    <w:p>
+      <w:pPr>
+        <w:rPr>
+          <w:rFonts w:ascii="Times New Roman" w:hAnsi="Times New Roman" w:cs="Times New Roman"/>
+          <w:sz w:val="28"/>
+          <w:szCs w:val="28"/>
+          <w:lang w:val="en-US"/>
+        </w:rPr>
+      </w:pPr>
     </w:p>
     <w:sectPr>
       <w:pgSz w:w="12240" w:h="15840"/>

</xml_diff>